<commit_message>
Added some fixes to the replay system to make it run smoother. Finished the report.
</commit_message>
<xml_diff>
--- a/ConnorMills_CGS_Report.docx
+++ b/ConnorMills_CGS_Report.docx
@@ -533,6 +533,13 @@
     </w:sdt>
     <w:sdt>
       <w:sdtPr>
+        <w:rPr>
+          <w:rFonts w:asciiTheme="minorHAnsi" w:eastAsiaTheme="minorHAnsi" w:hAnsiTheme="minorHAnsi" w:cstheme="minorBidi"/>
+          <w:color w:val="auto"/>
+          <w:sz w:val="22"/>
+          <w:szCs w:val="22"/>
+          <w:lang w:val="en-AU"/>
+        </w:rPr>
         <w:id w:val="1673830060"/>
         <w:docPartObj>
           <w:docPartGallery w:val="Table of Contents"/>
@@ -541,14 +548,9 @@
       </w:sdtPr>
       <w:sdtEndPr>
         <w:rPr>
-          <w:rFonts w:asciiTheme="minorHAnsi" w:eastAsiaTheme="minorHAnsi" w:hAnsiTheme="minorHAnsi" w:cstheme="minorBidi"/>
           <w:b/>
           <w:bCs/>
           <w:noProof/>
-          <w:color w:val="auto"/>
-          <w:sz w:val="22"/>
-          <w:szCs w:val="22"/>
-          <w:lang w:val="en-AU"/>
         </w:rPr>
       </w:sdtEndPr>
       <w:sdtContent>
@@ -569,7 +571,9 @@
             <w:rPr>
               <w:rFonts w:eastAsiaTheme="minorEastAsia"/>
               <w:noProof/>
+              <w:kern w:val="2"/>
               <w:lang w:eastAsia="en-AU"/>
+              <w14:ligatures w14:val="standardContextual"/>
             </w:rPr>
           </w:pPr>
           <w:r>
@@ -581,7 +585,7 @@
           <w:r>
             <w:fldChar w:fldCharType="separate"/>
           </w:r>
-          <w:hyperlink w:anchor="_Toc136859444" w:history="1">
+          <w:hyperlink w:anchor="_Toc140535547" w:history="1">
             <w:r>
               <w:rPr>
                 <w:rStyle w:val="Hyperlink"/>
@@ -608,7 +612,7 @@
                 <w:noProof/>
                 <w:webHidden/>
               </w:rPr>
-              <w:instrText xml:space="preserve"> PAGEREF _Toc136859444 \h </w:instrText>
+              <w:instrText xml:space="preserve"> PAGEREF _Toc140535547 \h </w:instrText>
             </w:r>
             <w:r>
               <w:rPr>
@@ -648,10 +652,12 @@
             <w:rPr>
               <w:rFonts w:eastAsiaTheme="minorEastAsia"/>
               <w:noProof/>
+              <w:kern w:val="2"/>
               <w:lang w:eastAsia="en-AU"/>
+              <w14:ligatures w14:val="standardContextual"/>
             </w:rPr>
           </w:pPr>
-          <w:hyperlink w:anchor="_Toc136859445" w:history="1">
+          <w:hyperlink w:anchor="_Toc140535548" w:history="1">
             <w:r>
               <w:rPr>
                 <w:rStyle w:val="Hyperlink"/>
@@ -678,7 +684,7 @@
                 <w:noProof/>
                 <w:webHidden/>
               </w:rPr>
-              <w:instrText xml:space="preserve"> PAGEREF _Toc136859445 \h </w:instrText>
+              <w:instrText xml:space="preserve"> PAGEREF _Toc140535548 \h </w:instrText>
             </w:r>
             <w:r>
               <w:rPr>
@@ -718,10 +724,12 @@
             <w:rPr>
               <w:rFonts w:eastAsiaTheme="minorEastAsia"/>
               <w:noProof/>
+              <w:kern w:val="2"/>
               <w:lang w:eastAsia="en-AU"/>
+              <w14:ligatures w14:val="standardContextual"/>
             </w:rPr>
           </w:pPr>
-          <w:hyperlink w:anchor="_Toc136859446" w:history="1">
+          <w:hyperlink w:anchor="_Toc140535549" w:history="1">
             <w:r>
               <w:rPr>
                 <w:rStyle w:val="Hyperlink"/>
@@ -748,7 +756,7 @@
                 <w:noProof/>
                 <w:webHidden/>
               </w:rPr>
-              <w:instrText xml:space="preserve"> PAGEREF _Toc136859446 \h </w:instrText>
+              <w:instrText xml:space="preserve"> PAGEREF _Toc140535549 \h </w:instrText>
             </w:r>
             <w:r>
               <w:rPr>
@@ -788,10 +796,12 @@
             <w:rPr>
               <w:rFonts w:eastAsiaTheme="minorEastAsia"/>
               <w:noProof/>
+              <w:kern w:val="2"/>
               <w:lang w:eastAsia="en-AU"/>
+              <w14:ligatures w14:val="standardContextual"/>
             </w:rPr>
           </w:pPr>
-          <w:hyperlink w:anchor="_Toc136859447" w:history="1">
+          <w:hyperlink w:anchor="_Toc140535550" w:history="1">
             <w:r>
               <w:rPr>
                 <w:rStyle w:val="Hyperlink"/>
@@ -818,7 +828,7 @@
                 <w:noProof/>
                 <w:webHidden/>
               </w:rPr>
-              <w:instrText xml:space="preserve"> PAGEREF _Toc136859447 \h </w:instrText>
+              <w:instrText xml:space="preserve"> PAGEREF _Toc140535550 \h </w:instrText>
             </w:r>
             <w:r>
               <w:rPr>
@@ -838,7 +848,7 @@
                 <w:noProof/>
                 <w:webHidden/>
               </w:rPr>
-              <w:t>4</w:t>
+              <w:t>3</w:t>
             </w:r>
             <w:r>
               <w:rPr>
@@ -858,10 +868,12 @@
             <w:rPr>
               <w:rFonts w:eastAsiaTheme="minorEastAsia"/>
               <w:noProof/>
+              <w:kern w:val="2"/>
               <w:lang w:eastAsia="en-AU"/>
+              <w14:ligatures w14:val="standardContextual"/>
             </w:rPr>
           </w:pPr>
-          <w:hyperlink w:anchor="_Toc136859448" w:history="1">
+          <w:hyperlink w:anchor="_Toc140535551" w:history="1">
             <w:r>
               <w:rPr>
                 <w:rStyle w:val="Hyperlink"/>
@@ -888,7 +900,7 @@
                 <w:noProof/>
                 <w:webHidden/>
               </w:rPr>
-              <w:instrText xml:space="preserve"> PAGEREF _Toc136859448 \h </w:instrText>
+              <w:instrText xml:space="preserve"> PAGEREF _Toc140535551 \h </w:instrText>
             </w:r>
             <w:r>
               <w:rPr>
@@ -908,7 +920,7 @@
                 <w:noProof/>
                 <w:webHidden/>
               </w:rPr>
-              <w:t>5</w:t>
+              <w:t>3</w:t>
             </w:r>
             <w:r>
               <w:rPr>
@@ -928,16 +940,18 @@
             <w:rPr>
               <w:rFonts w:eastAsiaTheme="minorEastAsia"/>
               <w:noProof/>
+              <w:kern w:val="2"/>
               <w:lang w:eastAsia="en-AU"/>
+              <w14:ligatures w14:val="standardContextual"/>
             </w:rPr>
           </w:pPr>
-          <w:hyperlink w:anchor="_Toc136859449" w:history="1">
+          <w:hyperlink w:anchor="_Toc140535552" w:history="1">
             <w:r>
               <w:rPr>
                 <w:rStyle w:val="Hyperlink"/>
                 <w:noProof/>
               </w:rPr>
-              <w:t>Optimizations Included</w:t>
+              <w:t>Future Improvements</w:t>
             </w:r>
             <w:r>
               <w:rPr>
@@ -958,7 +972,7 @@
                 <w:noProof/>
                 <w:webHidden/>
               </w:rPr>
-              <w:instrText xml:space="preserve"> PAGEREF _Toc136859449 \h </w:instrText>
+              <w:instrText xml:space="preserve"> PAGEREF _Toc140535552 \h </w:instrText>
             </w:r>
             <w:r>
               <w:rPr>
@@ -978,77 +992,7 @@
                 <w:noProof/>
                 <w:webHidden/>
               </w:rPr>
-              <w:t>5</w:t>
-            </w:r>
-            <w:r>
-              <w:rPr>
-                <w:noProof/>
-                <w:webHidden/>
-              </w:rPr>
-              <w:fldChar w:fldCharType="end"/>
-            </w:r>
-          </w:hyperlink>
-        </w:p>
-        <w:p>
-          <w:pPr>
-            <w:pStyle w:val="TOC2"/>
-            <w:tabs>
-              <w:tab w:val="right" w:leader="dot" w:pos="9016"/>
-            </w:tabs>
-            <w:rPr>
-              <w:rFonts w:eastAsiaTheme="minorEastAsia"/>
-              <w:noProof/>
-              <w:lang w:eastAsia="en-AU"/>
-            </w:rPr>
-          </w:pPr>
-          <w:hyperlink w:anchor="_Toc136859450" w:history="1">
-            <w:r>
-              <w:rPr>
-                <w:rStyle w:val="Hyperlink"/>
-                <w:noProof/>
-              </w:rPr>
-              <w:t>Future Improvements</w:t>
-            </w:r>
-            <w:r>
-              <w:rPr>
-                <w:noProof/>
-                <w:webHidden/>
-              </w:rPr>
-              <w:tab/>
-            </w:r>
-            <w:r>
-              <w:rPr>
-                <w:noProof/>
-                <w:webHidden/>
-              </w:rPr>
-              <w:fldChar w:fldCharType="begin"/>
-            </w:r>
-            <w:r>
-              <w:rPr>
-                <w:noProof/>
-                <w:webHidden/>
-              </w:rPr>
-              <w:instrText xml:space="preserve"> PAGEREF _Toc136859450 \h </w:instrText>
-            </w:r>
-            <w:r>
-              <w:rPr>
-                <w:noProof/>
-                <w:webHidden/>
-              </w:rPr>
-            </w:r>
-            <w:r>
-              <w:rPr>
-                <w:noProof/>
-                <w:webHidden/>
-              </w:rPr>
-              <w:fldChar w:fldCharType="separate"/>
-            </w:r>
-            <w:r>
-              <w:rPr>
-                <w:noProof/>
-                <w:webHidden/>
-              </w:rPr>
-              <w:t>5</w:t>
+              <w:t>3</w:t>
             </w:r>
             <w:r>
               <w:rPr>
@@ -1086,7 +1030,7 @@
       <w:pPr>
         <w:pStyle w:val="Heading1"/>
       </w:pPr>
-      <w:bookmarkStart w:id="0" w:name="_Toc136859444"/>
+      <w:bookmarkStart w:id="0" w:name="_Toc140535547"/>
       <w:r>
         <w:lastRenderedPageBreak/>
         <w:t>Overview</w:t>
@@ -1104,19 +1048,7 @@
         <w:t xml:space="preserve">ic </w:t>
       </w:r>
       <w:r>
-        <w:t>Replay System. A deterministic replay is a technique</w:t>
-      </w:r>
-      <w:r>
-        <w:t xml:space="preserve"> that provides the user with deterministic executions of computer programs while</w:t>
-      </w:r>
-      <w:r>
-        <w:t xml:space="preserve"> </w:t>
-      </w:r>
-      <w:r>
-        <w:t>nondeterministic factors are still present</w:t>
-      </w:r>
-      <w:r>
-        <w:t xml:space="preserve">. That is to say that it provides the user with the exact same execution of computer programs </w:t>
+        <w:t xml:space="preserve">Replay System. A deterministic replay is a technique that provides the user with deterministic executions of computer programs while nondeterministic factors are still present. That is to say that it provides the user with the exact same execution of computer programs </w:t>
       </w:r>
       <w:r>
         <w:t>irrelevant of any factors.</w:t>
@@ -1164,7 +1096,7 @@
       <w:pPr>
         <w:pStyle w:val="Heading2"/>
       </w:pPr>
-      <w:bookmarkStart w:id="1" w:name="_Toc136859445"/>
+      <w:bookmarkStart w:id="1" w:name="_Toc140535548"/>
       <w:r>
         <w:t>Demo Application</w:t>
       </w:r>
@@ -1248,267 +1180,185 @@
         </w:drawing>
       </w:r>
     </w:p>
-    <w:p/>
     <w:p>
       <w:pPr>
         <w:pStyle w:val="Heading1"/>
       </w:pPr>
-      <w:bookmarkStart w:id="2" w:name="_Toc136859446"/>
+      <w:bookmarkStart w:id="2" w:name="_Toc140535549"/>
       <w:r>
         <w:t>Issues Encountered</w:t>
       </w:r>
       <w:bookmarkEnd w:id="2"/>
     </w:p>
     <w:p>
-      <w:pPr>
-        <w:pStyle w:val="ListParagraph"/>
-        <w:numPr>
-          <w:ilvl w:val="0"/>
-          <w:numId w:val="1"/>
-        </w:numPr>
-      </w:pPr>
-      <w:r>
-        <w:t>Identify any issues you encountered when creating and integrating the Modular</w:t>
-      </w:r>
-      <w:r>
-        <w:t xml:space="preserve"> </w:t>
-      </w:r>
-      <w:r>
-        <w:t>Complex Game System identified in your Design Stage Brief:</w:t>
+      <w:proofErr w:type="gramStart"/>
+      <w:r>
+        <w:t>A number of</w:t>
+      </w:r>
+      <w:proofErr w:type="gramEnd"/>
+      <w:r>
+        <w:t xml:space="preserve"> issues were encountered during the creation and integration of the Modular Replay System. Such as when I was creating the modular system, I was using a Unity project that was using Universal Render Pipeline and when I tested the system in a brand new Unity project I got errors from the materials. The issues was that since I was using URP the materials were converted but since the new project was not using URP it broke the materials. This was an easy fix as I just converted the materials back to using the unity default render pipeline and left it for the user to decide if they want to convert them to URP.</w:t>
+      </w:r>
+    </w:p>
+    <w:p/>
+    <w:p>
+      <w:pPr>
+        <w:spacing w:after="60"/>
+      </w:pPr>
+      <w:r>
+        <w:t xml:space="preserve">During the creation of the replay system, I encountered difficulty in making the system as modular as possible and as simple for the user to use. </w:t>
+      </w:r>
+      <w:r>
+        <w:t xml:space="preserve">To allow the user to be able to use my system in most cases it needed to be able to record a wide range of variables and states. I found </w:t>
+      </w:r>
+      <w:proofErr w:type="gramStart"/>
+      <w:r>
+        <w:t>a number of</w:t>
+      </w:r>
+      <w:proofErr w:type="gramEnd"/>
+      <w:r>
+        <w:t xml:space="preserve"> solutions to this problem.</w:t>
       </w:r>
     </w:p>
     <w:p>
       <w:pPr>
-        <w:pStyle w:val="ListParagraph"/>
-        <w:numPr>
-          <w:ilvl w:val="1"/>
-          <w:numId w:val="1"/>
-        </w:numPr>
-      </w:pPr>
-      <w:r>
-        <w:t>Account for how you either overcame, fixed, bypassed, or avoided each issue</w:t>
-      </w:r>
-      <w:r>
-        <w:t xml:space="preserve"> </w:t>
-      </w:r>
-      <w:r>
-        <w:t>identified.</w:t>
+        <w:spacing w:after="60"/>
+      </w:pPr>
+      <w:r>
+        <w:lastRenderedPageBreak/>
+        <w:t xml:space="preserve">The first solution was to create a simple one trick pony, a recorder that just recorded the position, rotation and scale of a game object then a replay object that moved the attached game object in the recorded motion. This simplified the </w:t>
+      </w:r>
+      <w:r>
+        <w:t>steps the user needed to go through to get what they wanted.</w:t>
       </w:r>
     </w:p>
     <w:p>
-      <w:r>
-        <w:t>A number of issues were encountered during the creation and integration of the Modular Replay System. Such as when I was creating the modular system, I was using a Unity project that was using Universal Render Pipeline and when I tested the system in a brand new Unity project I got errors from the materials. The issues was that since I was using URP the materials were converted but since the new project was not using URP it broke the materials. This was an easy fix as I just converted the materials back to using the unity default render pipeline and left it for the user to decide if they want to convert them to URP.</w:t>
+      <w:pPr>
+        <w:spacing w:after="60"/>
+      </w:pPr>
+      <w:r>
+        <w:t>The second solution I found was to make a recording manager that took a tag and then looked through all the game object in the scene and if they were tagged with the same tag they would be recorded. This was even more simple than the first solution as the user didn’t need to put the recorder script on the game objects or create a replay object. The only downside to this was that the user would have very little control over how the replay objects would look.</w:t>
       </w:r>
     </w:p>
     <w:p>
       <w:r>
-        <w:lastRenderedPageBreak/>
-        <w:t xml:space="preserve">During the creation of the replay system, I encountered difficulty in making the system as modular as possible and as simple for the user to use. </w:t>
-      </w:r>
-    </w:p>
-    <w:p/>
-    <w:p/>
-    <w:p/>
-    <w:p/>
-    <w:p>
-      <w:r>
-        <w:br w:type="page"/>
+        <w:t xml:space="preserve">The third solution I came up with was to create base classes for all the different situation I could think of. This allowed the user to create </w:t>
+      </w:r>
+      <w:r>
+        <w:t>their</w:t>
+      </w:r>
+      <w:r>
+        <w:t xml:space="preserve"> own </w:t>
+      </w:r>
+      <w:r>
+        <w:t xml:space="preserve">recorder and replay object to fit any situation that they had. I tried to make it as easy and intuitive to make the scripts by using abstract classes and abstract functions that would force the user to use the correct functions. The downside of this method was that it needed the user to </w:t>
+      </w:r>
+      <w:proofErr w:type="gramStart"/>
+      <w:r>
+        <w:t>have an understanding of</w:t>
+      </w:r>
+      <w:proofErr w:type="gramEnd"/>
+      <w:r>
+        <w:t xml:space="preserve"> how the code.</w:t>
       </w:r>
     </w:p>
     <w:p>
       <w:pPr>
         <w:pStyle w:val="Heading1"/>
       </w:pPr>
-      <w:bookmarkStart w:id="3" w:name="_Toc136859447"/>
-      <w:r>
-        <w:lastRenderedPageBreak/>
+      <w:bookmarkStart w:id="3" w:name="_Toc140535550"/>
+      <w:r>
         <w:t>Required Changes</w:t>
       </w:r>
       <w:bookmarkEnd w:id="3"/>
     </w:p>
     <w:p>
-      <w:pPr>
-        <w:pStyle w:val="ListParagraph"/>
-        <w:numPr>
-          <w:ilvl w:val="0"/>
-          <w:numId w:val="1"/>
-        </w:numPr>
-      </w:pPr>
-      <w:r>
-        <w:t>Explain any required changes you had to implement into the Modular Complex Game</w:t>
+      <w:r>
+        <w:t xml:space="preserve">The only change that I needed to implement into my modular complex game system for it meet my outlined objective was to add a tag </w:t>
+      </w:r>
+      <w:r>
+        <w:t>recording manager</w:t>
+      </w:r>
+      <w:r>
+        <w:t xml:space="preserve">. Without the </w:t>
+      </w:r>
+      <w:r>
+        <w:t>tag recording manager</w:t>
       </w:r>
       <w:r>
         <w:t xml:space="preserve"> </w:t>
       </w:r>
       <w:r>
-        <w:t>System for it to function for your outlined objective.</w:t>
-      </w:r>
-    </w:p>
-    <w:p/>
-    <w:p>
-      <w:pPr>
-        <w:pStyle w:val="ListParagraph"/>
-        <w:numPr>
-          <w:ilvl w:val="0"/>
-          <w:numId w:val="4"/>
-        </w:numPr>
-      </w:pPr>
-      <w:r>
-        <w:t>Addition of the tag system</w:t>
+        <w:t xml:space="preserve">added to my system it was not keeping with making </w:t>
+      </w:r>
+      <w:r>
+        <w:t xml:space="preserve">the system as modular and easy as possible to use. The </w:t>
+      </w:r>
+      <w:r>
+        <w:t>tag recording manager</w:t>
+      </w:r>
+      <w:r>
+        <w:t xml:space="preserve"> added that extra method that filled all if not most of the solutions the system would be used for.</w:t>
       </w:r>
     </w:p>
     <w:p>
       <w:pPr>
-        <w:pStyle w:val="ListParagraph"/>
-        <w:numPr>
-          <w:ilvl w:val="0"/>
-          <w:numId w:val="4"/>
-        </w:numPr>
-      </w:pPr>
-    </w:p>
-    <w:p/>
-    <w:p/>
-    <w:p/>
-    <w:p/>
-    <w:p/>
-    <w:p>
-      <w:r>
-        <w:br w:type="page"/>
-      </w:r>
-    </w:p>
-    <w:p>
-      <w:pPr>
         <w:pStyle w:val="Heading1"/>
       </w:pPr>
-      <w:bookmarkStart w:id="4" w:name="_Toc136859448"/>
-      <w:r>
-        <w:lastRenderedPageBreak/>
+      <w:bookmarkStart w:id="4" w:name="_Toc140535551"/>
+      <w:r>
         <w:t>Performance</w:t>
       </w:r>
       <w:bookmarkEnd w:id="4"/>
     </w:p>
     <w:p>
-      <w:pPr>
-        <w:pStyle w:val="ListParagraph"/>
-        <w:numPr>
-          <w:ilvl w:val="0"/>
-          <w:numId w:val="1"/>
-        </w:numPr>
-      </w:pPr>
-      <w:r>
-        <w:t>Illustrate the performance of the implemented system:</w:t>
+      <w:r>
+        <w:t>The performance of my system comes in two parts, the smoothness of the replay and the memory storage needs of the recordings. Since I didn’t do anything to impact the smoothness of the replay and that the system records every frame. The performance of the system in respects to smoothness was at the benchmark and it didn’t over or under perform.</w:t>
       </w:r>
     </w:p>
     <w:p>
-      <w:pPr>
-        <w:pStyle w:val="ListParagraph"/>
-        <w:numPr>
-          <w:ilvl w:val="1"/>
-          <w:numId w:val="1"/>
-        </w:numPr>
-      </w:pPr>
-      <w:r>
-        <w:t>The method of doing this will change on a system-by-system basis but will typically require you to benchmark your system against similar implementations. For example:</w:t>
+      <w:r>
+        <w:t>The performance of the system in relations to the memory storage needs</w:t>
+      </w:r>
+      <w:r>
+        <w:t xml:space="preserve"> was a bit more complicated to test. I created a benchmark for my system by running it without any optimizations to the memory use. I then run my system with the optimizations and then compered it to the benchmark. </w:t>
+      </w:r>
+      <w:r>
+        <w:t>It had made a massive improvement to downsizing the memory usage.</w:t>
       </w:r>
     </w:p>
     <w:p>
       <w:pPr>
-        <w:pStyle w:val="ListParagraph"/>
-        <w:numPr>
-          <w:ilvl w:val="2"/>
-          <w:numId w:val="1"/>
-        </w:numPr>
-      </w:pPr>
-      <w:r>
-        <w:t xml:space="preserve">For an AI algorithm implemented on the GPU, </w:t>
-      </w:r>
-      <w:proofErr w:type="gramStart"/>
-      <w:r>
-        <w:t>compare and contrast</w:t>
-      </w:r>
-      <w:proofErr w:type="gramEnd"/>
-      <w:r>
-        <w:t xml:space="preserve"> against the same algorithm running on the CPU.</w:t>
-      </w:r>
-    </w:p>
-    <w:p>
-      <w:pPr>
-        <w:pStyle w:val="ListParagraph"/>
-        <w:numPr>
-          <w:ilvl w:val="2"/>
-          <w:numId w:val="1"/>
-        </w:numPr>
-      </w:pPr>
-      <w:r>
-        <w:t>For a networking application, measure latency and performance across a range of network conditions.</w:t>
-      </w:r>
-    </w:p>
-    <w:p>
-      <w:pPr>
-        <w:pStyle w:val="ListParagraph"/>
-        <w:numPr>
-          <w:ilvl w:val="2"/>
-          <w:numId w:val="1"/>
-        </w:numPr>
-      </w:pPr>
-      <w:r>
-        <w:t>For a procedural generation algorithm, an analysis of the algorithm’s complexity or performance (with reference made to Big O notation) may be sufficient.</w:t>
-      </w:r>
-    </w:p>
-    <w:p/>
-    <w:p/>
-    <w:p/>
-    <w:p>
-      <w:pPr>
         <w:pStyle w:val="Heading2"/>
       </w:pPr>
-      <w:bookmarkStart w:id="5" w:name="_Toc136859449"/>
-      <w:r>
-        <w:t>Optimizations Included</w:t>
+      <w:bookmarkStart w:id="5" w:name="_Toc140535552"/>
+      <w:r>
+        <w:t>Future Improvements</w:t>
       </w:r>
       <w:bookmarkEnd w:id="5"/>
     </w:p>
     <w:p>
-      <w:pPr>
-        <w:pStyle w:val="ListParagraph"/>
-        <w:numPr>
-          <w:ilvl w:val="0"/>
-          <w:numId w:val="3"/>
-        </w:numPr>
-      </w:pPr>
-      <w:r>
-        <w:t>Outline any optimizations included in your implementation.</w:t>
-      </w:r>
-    </w:p>
-    <w:p/>
-    <w:p/>
-    <w:p/>
-    <w:p/>
-    <w:p>
-      <w:pPr>
-        <w:pStyle w:val="Heading2"/>
-      </w:pPr>
-      <w:bookmarkStart w:id="6" w:name="_Toc136859450"/>
-      <w:r>
-        <w:t>Future Improvements</w:t>
-      </w:r>
-      <w:bookmarkEnd w:id="6"/>
+      <w:r>
+        <w:t xml:space="preserve">There are several areas that I would like to make improvements to. For </w:t>
+      </w:r>
+      <w:r>
+        <w:t>instance,</w:t>
+      </w:r>
+      <w:r>
+        <w:t xml:space="preserve"> I would like to add a resource retriever where the user could create materials for all the ghost objects. So that when any replay object is created, the material of the original object would be read and then the corresponding ghost material would be retrieved and used. This would allow the user complete control of how the ghost look in any of the system even the </w:t>
+      </w:r>
+      <w:r>
+        <w:t>tag recording manager</w:t>
+      </w:r>
+      <w:r>
+        <w:t>. It would also simplify the steps that the user needs to follow by just removing having to create a replay object.</w:t>
+      </w:r>
     </w:p>
     <w:p>
-      <w:pPr>
-        <w:pStyle w:val="ListParagraph"/>
-        <w:numPr>
-          <w:ilvl w:val="0"/>
-          <w:numId w:val="2"/>
-        </w:numPr>
-      </w:pPr>
-      <w:r>
-        <w:t>Outline any areas where improvements could be made.</w:t>
+      <w:r>
+        <w:t>Another area I would like to improve on is allowing the user to set the interval in-between each recorded frame. This would allow the user to shrink the space that the recordings would take up in their computer’s memory. I could then when playing the recording, lerp between the two recorded frame for the non-recorded frame. This would stop the ghost from looking like it is flickering and jumping forward. These two improvements would have a major impact of the needed memory space while having very little impact on the smoothness of the replay.</w:t>
       </w:r>
     </w:p>
-    <w:p/>
-    <w:p/>
-    <w:p/>
     <w:sectPr>
       <w:footerReference w:type="default" r:id="rId10"/>
       <w:pgSz w:w="11906" w:h="16838"/>

</xml_diff>

<commit_message>
Updated the report with the graphs for the performance section.
</commit_message>
<xml_diff>
--- a/ConnorMills_CGS_Report.docx
+++ b/ConnorMills_CGS_Report.docx
@@ -585,7 +585,7 @@
           <w:r>
             <w:fldChar w:fldCharType="separate"/>
           </w:r>
-          <w:hyperlink w:anchor="_Toc140535547" w:history="1">
+          <w:hyperlink w:anchor="_Toc142259026" w:history="1">
             <w:r>
               <w:rPr>
                 <w:rStyle w:val="Hyperlink"/>
@@ -612,7 +612,7 @@
                 <w:noProof/>
                 <w:webHidden/>
               </w:rPr>
-              <w:instrText xml:space="preserve"> PAGEREF _Toc140535547 \h </w:instrText>
+              <w:instrText xml:space="preserve"> PAGEREF _Toc142259026 \h </w:instrText>
             </w:r>
             <w:r>
               <w:rPr>
@@ -657,7 +657,7 @@
               <w14:ligatures w14:val="standardContextual"/>
             </w:rPr>
           </w:pPr>
-          <w:hyperlink w:anchor="_Toc140535548" w:history="1">
+          <w:hyperlink w:anchor="_Toc142259027" w:history="1">
             <w:r>
               <w:rPr>
                 <w:rStyle w:val="Hyperlink"/>
@@ -684,7 +684,7 @@
                 <w:noProof/>
                 <w:webHidden/>
               </w:rPr>
-              <w:instrText xml:space="preserve"> PAGEREF _Toc140535548 \h </w:instrText>
+              <w:instrText xml:space="preserve"> PAGEREF _Toc142259027 \h </w:instrText>
             </w:r>
             <w:r>
               <w:rPr>
@@ -729,7 +729,7 @@
               <w14:ligatures w14:val="standardContextual"/>
             </w:rPr>
           </w:pPr>
-          <w:hyperlink w:anchor="_Toc140535549" w:history="1">
+          <w:hyperlink w:anchor="_Toc142259028" w:history="1">
             <w:r>
               <w:rPr>
                 <w:rStyle w:val="Hyperlink"/>
@@ -756,7 +756,7 @@
                 <w:noProof/>
                 <w:webHidden/>
               </w:rPr>
-              <w:instrText xml:space="preserve"> PAGEREF _Toc140535549 \h </w:instrText>
+              <w:instrText xml:space="preserve"> PAGEREF _Toc142259028 \h </w:instrText>
             </w:r>
             <w:r>
               <w:rPr>
@@ -801,7 +801,7 @@
               <w14:ligatures w14:val="standardContextual"/>
             </w:rPr>
           </w:pPr>
-          <w:hyperlink w:anchor="_Toc140535550" w:history="1">
+          <w:hyperlink w:anchor="_Toc142259029" w:history="1">
             <w:r>
               <w:rPr>
                 <w:rStyle w:val="Hyperlink"/>
@@ -828,7 +828,7 @@
                 <w:noProof/>
                 <w:webHidden/>
               </w:rPr>
-              <w:instrText xml:space="preserve"> PAGEREF _Toc140535550 \h </w:instrText>
+              <w:instrText xml:space="preserve"> PAGEREF _Toc142259029 \h </w:instrText>
             </w:r>
             <w:r>
               <w:rPr>
@@ -873,7 +873,7 @@
               <w14:ligatures w14:val="standardContextual"/>
             </w:rPr>
           </w:pPr>
-          <w:hyperlink w:anchor="_Toc140535551" w:history="1">
+          <w:hyperlink w:anchor="_Toc142259030" w:history="1">
             <w:r>
               <w:rPr>
                 <w:rStyle w:val="Hyperlink"/>
@@ -900,7 +900,7 @@
                 <w:noProof/>
                 <w:webHidden/>
               </w:rPr>
-              <w:instrText xml:space="preserve"> PAGEREF _Toc140535551 \h </w:instrText>
+              <w:instrText xml:space="preserve"> PAGEREF _Toc142259030 \h </w:instrText>
             </w:r>
             <w:r>
               <w:rPr>
@@ -920,7 +920,7 @@
                 <w:noProof/>
                 <w:webHidden/>
               </w:rPr>
-              <w:t>3</w:t>
+              <w:t>4</w:t>
             </w:r>
             <w:r>
               <w:rPr>
@@ -945,7 +945,7 @@
               <w14:ligatures w14:val="standardContextual"/>
             </w:rPr>
           </w:pPr>
-          <w:hyperlink w:anchor="_Toc140535552" w:history="1">
+          <w:hyperlink w:anchor="_Toc142259031" w:history="1">
             <w:r>
               <w:rPr>
                 <w:rStyle w:val="Hyperlink"/>
@@ -972,7 +972,7 @@
                 <w:noProof/>
                 <w:webHidden/>
               </w:rPr>
-              <w:instrText xml:space="preserve"> PAGEREF _Toc140535552 \h </w:instrText>
+              <w:instrText xml:space="preserve"> PAGEREF _Toc142259031 \h </w:instrText>
             </w:r>
             <w:r>
               <w:rPr>
@@ -992,7 +992,7 @@
                 <w:noProof/>
                 <w:webHidden/>
               </w:rPr>
-              <w:t>3</w:t>
+              <w:t>6</w:t>
             </w:r>
             <w:r>
               <w:rPr>
@@ -1030,7 +1030,7 @@
       <w:pPr>
         <w:pStyle w:val="Heading1"/>
       </w:pPr>
-      <w:bookmarkStart w:id="0" w:name="_Toc140535547"/>
+      <w:bookmarkStart w:id="0" w:name="_Toc142259026"/>
       <w:r>
         <w:lastRenderedPageBreak/>
         <w:t>Overview</w:t>
@@ -1096,7 +1096,7 @@
       <w:pPr>
         <w:pStyle w:val="Heading2"/>
       </w:pPr>
-      <w:bookmarkStart w:id="1" w:name="_Toc140535548"/>
+      <w:bookmarkStart w:id="1" w:name="_Toc142259027"/>
       <w:r>
         <w:t>Demo Application</w:t>
       </w:r>
@@ -1184,7 +1184,7 @@
       <w:pPr>
         <w:pStyle w:val="Heading1"/>
       </w:pPr>
-      <w:bookmarkStart w:id="2" w:name="_Toc140535549"/>
+      <w:bookmarkStart w:id="2" w:name="_Toc142259028"/>
       <w:r>
         <w:t>Issues Encountered</w:t>
       </w:r>
@@ -1200,7 +1200,6 @@
         <w:t xml:space="preserve"> issues were encountered during the creation and integration of the Modular Replay System. Such as when I was creating the modular system, I was using a Unity project that was using Universal Render Pipeline and when I tested the system in a brand new Unity project I got errors from the materials. The issues was that since I was using URP the materials were converted but since the new project was not using URP it broke the materials. This was an easy fix as I just converted the materials back to using the unity default render pipeline and left it for the user to decide if they want to convert them to URP.</w:t>
       </w:r>
     </w:p>
-    <w:p/>
     <w:p>
       <w:pPr>
         <w:spacing w:after="60"/>
@@ -1218,55 +1217,55 @@
       <w:proofErr w:type="gramEnd"/>
       <w:r>
         <w:t xml:space="preserve"> solutions to this problem.</w:t>
+      </w:r>
+      <w:r>
+        <w:br/>
+      </w:r>
+      <w:r>
+        <w:t xml:space="preserve">The first solution was to create a simple one trick pony, a recorder that just recorded the position, rotation and scale of a game object then a replay object that moved the attached game object in the </w:t>
+      </w:r>
+      <w:r>
+        <w:lastRenderedPageBreak/>
+        <w:t xml:space="preserve">recorded motion. This simplified the </w:t>
+      </w:r>
+      <w:r>
+        <w:t>steps the user needed to go through to get what they wanted.</w:t>
+      </w:r>
+      <w:r>
+        <w:br/>
+      </w:r>
+      <w:r>
+        <w:t>The second solution I found was to make a recording manager that took a tag and then looked through all the game object in the scene and if they were tagged with the same tag they would be recorded. This was even more simple than the first solution as the user didn’t need to put the recorder script on the game objects or create a replay object. The only downside to this was that the user would have very little control over how the replay objects would look.</w:t>
+      </w:r>
+      <w:r>
+        <w:br/>
+      </w:r>
+      <w:r>
+        <w:t xml:space="preserve">The third solution I came up with was to create base classes for all the different situation I could think of. This allowed the user to create </w:t>
+      </w:r>
+      <w:r>
+        <w:t>their</w:t>
+      </w:r>
+      <w:r>
+        <w:t xml:space="preserve"> own </w:t>
+      </w:r>
+      <w:r>
+        <w:t xml:space="preserve">recorder and replay object to fit any situation that they had. I tried to make it as easy and intuitive to make the scripts by using abstract classes and abstract functions that would force the user to use the correct functions. The downside of this method was that it needed the user to </w:t>
+      </w:r>
+      <w:proofErr w:type="gramStart"/>
+      <w:r>
+        <w:t>have an understanding of</w:t>
+      </w:r>
+      <w:proofErr w:type="gramEnd"/>
+      <w:r>
+        <w:t xml:space="preserve"> how the code.</w:t>
       </w:r>
     </w:p>
     <w:p>
       <w:pPr>
-        <w:spacing w:after="60"/>
-      </w:pPr>
-      <w:r>
-        <w:lastRenderedPageBreak/>
-        <w:t xml:space="preserve">The first solution was to create a simple one trick pony, a recorder that just recorded the position, rotation and scale of a game object then a replay object that moved the attached game object in the recorded motion. This simplified the </w:t>
-      </w:r>
-      <w:r>
-        <w:t>steps the user needed to go through to get what they wanted.</w:t>
-      </w:r>
-    </w:p>
-    <w:p>
-      <w:pPr>
-        <w:spacing w:after="60"/>
-      </w:pPr>
-      <w:r>
-        <w:t>The second solution I found was to make a recording manager that took a tag and then looked through all the game object in the scene and if they were tagged with the same tag they would be recorded. This was even more simple than the first solution as the user didn’t need to put the recorder script on the game objects or create a replay object. The only downside to this was that the user would have very little control over how the replay objects would look.</w:t>
-      </w:r>
-    </w:p>
-    <w:p>
-      <w:r>
-        <w:t xml:space="preserve">The third solution I came up with was to create base classes for all the different situation I could think of. This allowed the user to create </w:t>
-      </w:r>
-      <w:r>
-        <w:t>their</w:t>
-      </w:r>
-      <w:r>
-        <w:t xml:space="preserve"> own </w:t>
-      </w:r>
-      <w:r>
-        <w:t xml:space="preserve">recorder and replay object to fit any situation that they had. I tried to make it as easy and intuitive to make the scripts by using abstract classes and abstract functions that would force the user to use the correct functions. The downside of this method was that it needed the user to </w:t>
-      </w:r>
-      <w:proofErr w:type="gramStart"/>
-      <w:r>
-        <w:t>have an understanding of</w:t>
-      </w:r>
-      <w:proofErr w:type="gramEnd"/>
-      <w:r>
-        <w:t xml:space="preserve"> how the code.</w:t>
-      </w:r>
-    </w:p>
-    <w:p>
-      <w:pPr>
         <w:pStyle w:val="Heading1"/>
       </w:pPr>
-      <w:bookmarkStart w:id="3" w:name="_Toc140535550"/>
+      <w:bookmarkStart w:id="3" w:name="_Toc142259029"/>
       <w:r>
         <w:t>Required Changes</w:t>
       </w:r>
@@ -1283,30 +1282,35 @@
         <w:t xml:space="preserve">. Without the </w:t>
       </w:r>
       <w:r>
-        <w:t>tag recording manager</w:t>
-      </w:r>
-      <w:r>
-        <w:t xml:space="preserve"> </w:t>
+        <w:t xml:space="preserve">tag recording manager </w:t>
       </w:r>
       <w:r>
         <w:t xml:space="preserve">added to my system it was not keeping with making </w:t>
       </w:r>
       <w:r>
-        <w:t xml:space="preserve">the system as modular and easy as possible to use. The </w:t>
-      </w:r>
-      <w:r>
-        <w:t>tag recording manager</w:t>
-      </w:r>
-      <w:r>
-        <w:t xml:space="preserve"> added that extra method that filled all if not most of the solutions the system would be used for.</w:t>
+        <w:t>the system as modular and easy as possible to use. The tag recording manager added that extra method that filled all if not most of the solutions the system would be used for.</w:t>
       </w:r>
     </w:p>
     <w:p>
       <w:pPr>
+        <w:rPr>
+          <w:rFonts w:asciiTheme="majorHAnsi" w:eastAsiaTheme="majorEastAsia" w:hAnsiTheme="majorHAnsi" w:cstheme="majorBidi"/>
+          <w:color w:val="2F5496" w:themeColor="accent1" w:themeShade="BF"/>
+          <w:sz w:val="32"/>
+          <w:szCs w:val="32"/>
+        </w:rPr>
+      </w:pPr>
+      <w:r>
+        <w:br w:type="page"/>
+      </w:r>
+    </w:p>
+    <w:p>
+      <w:pPr>
         <w:pStyle w:val="Heading1"/>
       </w:pPr>
-      <w:bookmarkStart w:id="4" w:name="_Toc140535551"/>
-      <w:r>
+      <w:bookmarkStart w:id="4" w:name="_Toc142259030"/>
+      <w:r>
+        <w:lastRenderedPageBreak/>
         <w:t>Performance</w:t>
       </w:r>
       <w:bookmarkEnd w:id="4"/>
@@ -1321,18 +1325,405 @@
         <w:t>The performance of the system in relations to the memory storage needs</w:t>
       </w:r>
       <w:r>
-        <w:t xml:space="preserve"> was a bit more complicated to test. I created a benchmark for my system by running it without any optimizations to the memory use. I then run my system with the optimizations and then compered it to the benchmark. </w:t>
-      </w:r>
-      <w:r>
-        <w:t>It had made a massive improvement to downsizing the memory usage.</w:t>
+        <w:t xml:space="preserve"> was a bit more complicated to test. </w:t>
+      </w:r>
+      <w:r>
+        <w:t xml:space="preserve">I first created a baseline for my computer by running </w:t>
+      </w:r>
+      <w:r>
+        <w:t xml:space="preserve">it with no other applications running other than Task </w:t>
+      </w:r>
+      <w:r>
+        <w:t>M</w:t>
+      </w:r>
+      <w:r>
+        <w:t>anager</w:t>
+      </w:r>
+      <w:r>
+        <w:t xml:space="preserve">, I will use this to measure the </w:t>
+      </w:r>
+      <w:r>
+        <w:t>level of improvement that the optimizations achieved.</w:t>
+      </w:r>
+      <w:r>
+        <w:t xml:space="preserve"> </w:t>
+      </w:r>
+      <w:r>
+        <w:t xml:space="preserve">I </w:t>
+      </w:r>
+      <w:r>
+        <w:t xml:space="preserve">then </w:t>
+      </w:r>
+      <w:r>
+        <w:t xml:space="preserve">created a build for both the unoptimized and optimized </w:t>
+      </w:r>
+      <w:r>
+        <w:t>methods of replay data storage</w:t>
+      </w:r>
+      <w:r>
+        <w:t xml:space="preserve">. </w:t>
+      </w:r>
+      <w:r>
+        <w:t>I s</w:t>
+      </w:r>
+      <w:r>
+        <w:t>tarted a run on each application</w:t>
+      </w:r>
+      <w:r>
+        <w:t>,</w:t>
+      </w:r>
+      <w:r>
+        <w:t xml:space="preserve"> making sure that the game and task manager where the only applications running</w:t>
+      </w:r>
+      <w:r>
+        <w:t xml:space="preserve">, and let it run for 30 minutes and then </w:t>
+      </w:r>
+      <w:r>
+        <w:t>recorded its usage.</w:t>
+      </w:r>
+      <w:r>
+        <w:t xml:space="preserve"> I then used the unoptimized version as my benchmark for the test.</w:t>
       </w:r>
     </w:p>
     <w:p>
+      <w:r>
+        <w:rPr>
+          <w:noProof/>
+        </w:rPr>
+        <w:drawing>
+          <wp:anchor distT="0" distB="0" distL="114300" distR="114300" simplePos="0" relativeHeight="251661312" behindDoc="1" locked="0" layoutInCell="1" allowOverlap="1" wp14:anchorId="48A2430B" wp14:editId="2283B367">
+            <wp:simplePos x="0" y="0"/>
+            <wp:positionH relativeFrom="margin">
+              <wp:align>left</wp:align>
+            </wp:positionH>
+            <wp:positionV relativeFrom="paragraph">
+              <wp:posOffset>384810</wp:posOffset>
+            </wp:positionV>
+            <wp:extent cx="5730240" cy="3962400"/>
+            <wp:effectExtent l="0" t="0" r="3810" b="0"/>
+            <wp:wrapTight wrapText="bothSides">
+              <wp:wrapPolygon edited="0">
+                <wp:start x="0" y="0"/>
+                <wp:lineTo x="0" y="21496"/>
+                <wp:lineTo x="21543" y="21496"/>
+                <wp:lineTo x="21543" y="0"/>
+                <wp:lineTo x="0" y="0"/>
+              </wp:wrapPolygon>
+            </wp:wrapTight>
+            <wp:docPr id="1" name="Picture 1"/>
+            <wp:cNvGraphicFramePr>
+              <a:graphicFrameLocks xmlns:a="http://schemas.openxmlformats.org/drawingml/2006/main" noChangeAspect="1"/>
+            </wp:cNvGraphicFramePr>
+            <a:graphic xmlns:a="http://schemas.openxmlformats.org/drawingml/2006/main">
+              <a:graphicData uri="http://schemas.openxmlformats.org/drawingml/2006/picture">
+                <pic:pic xmlns:pic="http://schemas.openxmlformats.org/drawingml/2006/picture">
+                  <pic:nvPicPr>
+                    <pic:cNvPr id="0" name="Picture 1"/>
+                    <pic:cNvPicPr>
+                      <a:picLocks noChangeAspect="1" noChangeArrowheads="1"/>
+                    </pic:cNvPicPr>
+                  </pic:nvPicPr>
+                  <pic:blipFill>
+                    <a:blip r:embed="rId10">
+                      <a:extLst>
+                        <a:ext uri="{28A0092B-C50C-407E-A947-70E740481C1C}">
+                          <a14:useLocalDpi xmlns:a14="http://schemas.microsoft.com/office/drawing/2010/main" val="0"/>
+                        </a:ext>
+                      </a:extLst>
+                    </a:blip>
+                    <a:srcRect/>
+                    <a:stretch>
+                      <a:fillRect/>
+                    </a:stretch>
+                  </pic:blipFill>
+                  <pic:spPr bwMode="auto">
+                    <a:xfrm>
+                      <a:off x="0" y="0"/>
+                      <a:ext cx="5730240" cy="3962400"/>
+                    </a:xfrm>
+                    <a:prstGeom prst="rect">
+                      <a:avLst/>
+                    </a:prstGeom>
+                    <a:noFill/>
+                    <a:ln>
+                      <a:noFill/>
+                    </a:ln>
+                  </pic:spPr>
+                </pic:pic>
+              </a:graphicData>
+            </a:graphic>
+          </wp:anchor>
+        </w:drawing>
+      </w:r>
+      <w:r>
+        <w:t xml:space="preserve">My computer came out with a </w:t>
+      </w:r>
+      <w:r>
+        <w:t>memory usage of 5434 MB as a baseline for when no applications where running.</w:t>
+      </w:r>
+    </w:p>
+    <w:p>
+      <w:pPr>
+        <w:jc w:val="center"/>
+        <w:rPr>
+          <w:rStyle w:val="SubtleReference"/>
+          <w:smallCaps w:val="0"/>
+          <w:color w:val="auto"/>
+        </w:rPr>
+      </w:pPr>
+      <w:r>
+        <w:rPr>
+          <w:rStyle w:val="SubtleReference"/>
+        </w:rPr>
+        <w:t>Baseline Of Computer</w:t>
+      </w:r>
+    </w:p>
+    <w:p>
+      <w:r>
+        <w:br w:type="page"/>
+      </w:r>
+    </w:p>
+    <w:p>
+      <w:r>
+        <w:rPr>
+          <w:noProof/>
+        </w:rPr>
+        <w:lastRenderedPageBreak/>
+        <w:drawing>
+          <wp:anchor distT="0" distB="0" distL="114300" distR="114300" simplePos="0" relativeHeight="251662336" behindDoc="1" locked="0" layoutInCell="1" allowOverlap="1" wp14:anchorId="421200D3" wp14:editId="2EF9BC4E">
+            <wp:simplePos x="0" y="0"/>
+            <wp:positionH relativeFrom="margin">
+              <wp:align>left</wp:align>
+            </wp:positionH>
+            <wp:positionV relativeFrom="paragraph">
+              <wp:posOffset>358140</wp:posOffset>
+            </wp:positionV>
+            <wp:extent cx="5737860" cy="3429000"/>
+            <wp:effectExtent l="0" t="0" r="0" b="0"/>
+            <wp:wrapTight wrapText="bothSides">
+              <wp:wrapPolygon edited="0">
+                <wp:start x="0" y="0"/>
+                <wp:lineTo x="0" y="21480"/>
+                <wp:lineTo x="21514" y="21480"/>
+                <wp:lineTo x="21514" y="0"/>
+                <wp:lineTo x="0" y="0"/>
+              </wp:wrapPolygon>
+            </wp:wrapTight>
+            <wp:docPr id="3" name="Picture 3"/>
+            <wp:cNvGraphicFramePr>
+              <a:graphicFrameLocks xmlns:a="http://schemas.openxmlformats.org/drawingml/2006/main" noChangeAspect="1"/>
+            </wp:cNvGraphicFramePr>
+            <a:graphic xmlns:a="http://schemas.openxmlformats.org/drawingml/2006/main">
+              <a:graphicData uri="http://schemas.openxmlformats.org/drawingml/2006/picture">
+                <pic:pic xmlns:pic="http://schemas.openxmlformats.org/drawingml/2006/picture">
+                  <pic:nvPicPr>
+                    <pic:cNvPr id="0" name="Picture 3"/>
+                    <pic:cNvPicPr>
+                      <a:picLocks noChangeAspect="1" noChangeArrowheads="1"/>
+                    </pic:cNvPicPr>
+                  </pic:nvPicPr>
+                  <pic:blipFill>
+                    <a:blip r:embed="rId11">
+                      <a:extLst>
+                        <a:ext uri="{28A0092B-C50C-407E-A947-70E740481C1C}">
+                          <a14:useLocalDpi xmlns:a14="http://schemas.microsoft.com/office/drawing/2010/main" val="0"/>
+                        </a:ext>
+                      </a:extLst>
+                    </a:blip>
+                    <a:srcRect/>
+                    <a:stretch>
+                      <a:fillRect/>
+                    </a:stretch>
+                  </pic:blipFill>
+                  <pic:spPr bwMode="auto">
+                    <a:xfrm>
+                      <a:off x="0" y="0"/>
+                      <a:ext cx="5737860" cy="3429000"/>
+                    </a:xfrm>
+                    <a:prstGeom prst="rect">
+                      <a:avLst/>
+                    </a:prstGeom>
+                    <a:noFill/>
+                    <a:ln>
+                      <a:noFill/>
+                    </a:ln>
+                  </pic:spPr>
+                </pic:pic>
+              </a:graphicData>
+            </a:graphic>
+          </wp:anchor>
+        </w:drawing>
+      </w:r>
+      <w:r>
+        <w:t xml:space="preserve">As a benchmark the unoptimized system came out with a </w:t>
+      </w:r>
+      <w:r>
+        <w:t>6262 MB of memory usage after 30 minutes of run time.</w:t>
+      </w:r>
+    </w:p>
+    <w:p>
+      <w:pPr>
+        <w:pStyle w:val="Quote"/>
+        <w:spacing w:after="0"/>
+        <w:rPr>
+          <w:rStyle w:val="SubtleReference"/>
+          <w:i w:val="0"/>
+          <w:iCs w:val="0"/>
+        </w:rPr>
+      </w:pPr>
+      <w:r>
+        <w:rPr>
+          <w:rStyle w:val="SubtleReference"/>
+          <w:i w:val="0"/>
+          <w:iCs w:val="0"/>
+        </w:rPr>
+        <w:t xml:space="preserve">Unoptimized </w:t>
+      </w:r>
+      <w:r>
+        <w:rPr>
+          <w:rStyle w:val="SubtleReference"/>
+          <w:i w:val="0"/>
+          <w:iCs w:val="0"/>
+        </w:rPr>
+        <w:t>I</w:t>
+      </w:r>
+      <w:r>
+        <w:rPr>
+          <w:rStyle w:val="SubtleReference"/>
+          <w:i w:val="0"/>
+          <w:iCs w:val="0"/>
+        </w:rPr>
+        <w:t>mplementation</w:t>
+      </w:r>
+    </w:p>
+    <w:p>
+      <w:r>
+        <w:rPr>
+          <w:noProof/>
+        </w:rPr>
+        <w:drawing>
+          <wp:anchor distT="0" distB="0" distL="114300" distR="114300" simplePos="0" relativeHeight="251663360" behindDoc="1" locked="0" layoutInCell="1" allowOverlap="1" wp14:anchorId="3DACF4CC" wp14:editId="258B7798">
+            <wp:simplePos x="0" y="0"/>
+            <wp:positionH relativeFrom="margin">
+              <wp:align>left</wp:align>
+            </wp:positionH>
+            <wp:positionV relativeFrom="paragraph">
+              <wp:posOffset>554355</wp:posOffset>
+            </wp:positionV>
+            <wp:extent cx="5722620" cy="3870960"/>
+            <wp:effectExtent l="0" t="0" r="0" b="0"/>
+            <wp:wrapTight wrapText="bothSides">
+              <wp:wrapPolygon edited="0">
+                <wp:start x="0" y="0"/>
+                <wp:lineTo x="0" y="21472"/>
+                <wp:lineTo x="21499" y="21472"/>
+                <wp:lineTo x="21499" y="0"/>
+                <wp:lineTo x="0" y="0"/>
+              </wp:wrapPolygon>
+            </wp:wrapTight>
+            <wp:docPr id="2" name="Picture 2"/>
+            <wp:cNvGraphicFramePr>
+              <a:graphicFrameLocks xmlns:a="http://schemas.openxmlformats.org/drawingml/2006/main" noChangeAspect="1"/>
+            </wp:cNvGraphicFramePr>
+            <a:graphic xmlns:a="http://schemas.openxmlformats.org/drawingml/2006/main">
+              <a:graphicData uri="http://schemas.openxmlformats.org/drawingml/2006/picture">
+                <pic:pic xmlns:pic="http://schemas.openxmlformats.org/drawingml/2006/picture">
+                  <pic:nvPicPr>
+                    <pic:cNvPr id="0" name="Picture 2"/>
+                    <pic:cNvPicPr>
+                      <a:picLocks noChangeAspect="1" noChangeArrowheads="1"/>
+                    </pic:cNvPicPr>
+                  </pic:nvPicPr>
+                  <pic:blipFill>
+                    <a:blip r:embed="rId12">
+                      <a:extLst>
+                        <a:ext uri="{28A0092B-C50C-407E-A947-70E740481C1C}">
+                          <a14:useLocalDpi xmlns:a14="http://schemas.microsoft.com/office/drawing/2010/main" val="0"/>
+                        </a:ext>
+                      </a:extLst>
+                    </a:blip>
+                    <a:srcRect/>
+                    <a:stretch>
+                      <a:fillRect/>
+                    </a:stretch>
+                  </pic:blipFill>
+                  <pic:spPr bwMode="auto">
+                    <a:xfrm>
+                      <a:off x="0" y="0"/>
+                      <a:ext cx="5722620" cy="3870960"/>
+                    </a:xfrm>
+                    <a:prstGeom prst="rect">
+                      <a:avLst/>
+                    </a:prstGeom>
+                    <a:noFill/>
+                    <a:ln>
+                      <a:noFill/>
+                    </a:ln>
+                  </pic:spPr>
+                </pic:pic>
+              </a:graphicData>
+            </a:graphic>
+          </wp:anchor>
+        </w:drawing>
+      </w:r>
+      <w:r>
+        <w:t>And lastly the optimized version of my system had a 5802 MB of memory usage.</w:t>
+      </w:r>
+      <w:r>
+        <w:t xml:space="preserve"> That means that the </w:t>
+      </w:r>
+      <w:r>
+        <w:t xml:space="preserve">unoptimized version used 828 MB of data and the optimized system used </w:t>
+      </w:r>
+      <w:r>
+        <w:t>368 MB of data</w:t>
+      </w:r>
+      <w:r>
+        <w:t xml:space="preserve">, coming to a </w:t>
+      </w:r>
+      <w:r>
+        <w:t>2.25 times improvement</w:t>
+      </w:r>
+      <w:r>
+        <w:t xml:space="preserve"> between the two systems.</w:t>
+      </w:r>
+    </w:p>
+    <w:p>
+      <w:pPr>
+        <w:jc w:val="center"/>
+        <w:rPr>
+          <w:rStyle w:val="SubtleReference"/>
+          <w:smallCaps w:val="0"/>
+          <w:color w:val="auto"/>
+        </w:rPr>
+      </w:pPr>
+      <w:r>
+        <w:rPr>
+          <w:rStyle w:val="SubtleReference"/>
+        </w:rPr>
+        <w:t>Optimized</w:t>
+      </w:r>
+      <w:r>
+        <w:rPr>
+          <w:i/>
+          <w:iCs/>
+        </w:rPr>
+        <w:t xml:space="preserve"> </w:t>
+      </w:r>
+      <w:r>
+        <w:rPr>
+          <w:rStyle w:val="SubtleReference"/>
+        </w:rPr>
+        <w:t>Implementation</w:t>
+      </w:r>
+    </w:p>
+    <w:p>
       <w:pPr>
         <w:pStyle w:val="Heading2"/>
       </w:pPr>
-      <w:bookmarkStart w:id="5" w:name="_Toc140535552"/>
-      <w:r>
+      <w:bookmarkStart w:id="5" w:name="_Toc142259031"/>
+      <w:r>
+        <w:lastRenderedPageBreak/>
         <w:t>Future Improvements</w:t>
       </w:r>
       <w:bookmarkEnd w:id="5"/>
@@ -1360,7 +1751,7 @@
       </w:r>
     </w:p>
     <w:sectPr>
-      <w:footerReference w:type="default" r:id="rId10"/>
+      <w:footerReference w:type="default" r:id="rId13"/>
       <w:pgSz w:w="11906" w:h="16838"/>
       <w:pgMar w:top="1440" w:right="1440" w:bottom="1440" w:left="1440" w:header="708" w:footer="708" w:gutter="0"/>
       <w:pgNumType w:start="0"/>
@@ -2569,6 +2960,48 @@
       <w:ind w:left="220"/>
     </w:pPr>
   </w:style>
+  <w:style w:type="character" w:styleId="SubtleReference">
+    <w:name w:val="Subtle Reference"/>
+    <w:basedOn w:val="DefaultParagraphFont"/>
+    <w:uiPriority w:val="31"/>
+    <w:qFormat/>
+    <w:rsid w:val="003061B1"/>
+    <w:rPr>
+      <w:smallCaps/>
+      <w:color w:val="5A5A5A" w:themeColor="text1" w:themeTint="A5"/>
+    </w:rPr>
+  </w:style>
+  <w:style w:type="paragraph" w:styleId="Quote">
+    <w:name w:val="Quote"/>
+    <w:basedOn w:val="Normal"/>
+    <w:next w:val="Normal"/>
+    <w:link w:val="QuoteChar"/>
+    <w:uiPriority w:val="29"/>
+    <w:qFormat/>
+    <w:rsid w:val="003061B1"/>
+    <w:pPr>
+      <w:spacing w:before="200"/>
+      <w:ind w:left="864" w:right="864"/>
+      <w:jc w:val="center"/>
+    </w:pPr>
+    <w:rPr>
+      <w:i/>
+      <w:iCs/>
+      <w:color w:val="404040" w:themeColor="text1" w:themeTint="BF"/>
+    </w:rPr>
+  </w:style>
+  <w:style w:type="character" w:customStyle="1" w:styleId="QuoteChar">
+    <w:name w:val="Quote Char"/>
+    <w:basedOn w:val="DefaultParagraphFont"/>
+    <w:link w:val="Quote"/>
+    <w:uiPriority w:val="29"/>
+    <w:rsid w:val="003061B1"/>
+    <w:rPr>
+      <w:i/>
+      <w:iCs/>
+      <w:color w:val="404040" w:themeColor="text1" w:themeTint="BF"/>
+    </w:rPr>
+  </w:style>
 </w:styles>
 </file>
 

</xml_diff>

<commit_message>
Updated the Task 3 Report.
</commit_message>
<xml_diff>
--- a/ConnorMills_CGS_Report.docx
+++ b/ConnorMills_CGS_Report.docx
@@ -1119,7 +1119,15 @@
         <w:t xml:space="preserve"> ghosts of</w:t>
       </w:r>
       <w:r>
-        <w:t xml:space="preserve"> their previous runs. I used a recorder scripts to capture; the car’s main body’s position and rotation, each of the wheel’s position and rotation, the two skid mark activation and deactivation state, and the drift smoke activation. This allows the game to record the players run through the tack and play it back to them and make the players feel like they are versing an actual player.</w:t>
+        <w:t xml:space="preserve"> their previous runs. I used a </w:t>
+      </w:r>
+      <w:proofErr w:type="gramStart"/>
+      <w:r>
+        <w:t>recorder scripts</w:t>
+      </w:r>
+      <w:proofErr w:type="gramEnd"/>
+      <w:r>
+        <w:t xml:space="preserve"> to capture; the car’s main body’s position and rotation, each of the wheel’s position and rotation, the two skid mark activation and deactivation state, and the drift smoke activation. This allows the game to record the players run through the tack and play it back to them and make the players feel like they are versing an actual player.</w:t>
       </w:r>
     </w:p>
     <w:p>
@@ -1197,7 +1205,23 @@
       </w:r>
       <w:proofErr w:type="gramEnd"/>
       <w:r>
-        <w:t xml:space="preserve"> issues were encountered during the creation and integration of the Modular Replay System. Such as when I was creating the modular system, I was using a Unity project that was using Universal Render Pipeline and when I tested the system in a brand new Unity project I got errors from the materials. The issues was that since I was using URP the materials were converted but since the new project was not using URP it broke the materials. This was an easy fix as I just converted the materials back to using the unity default render pipeline and left it for the user to decide if they want to convert them to URP.</w:t>
+        <w:t xml:space="preserve"> issues were encountered during the creation and integration of the Modular Replay System. Such as when I was creating the modular system, I was using a Unity project that was using Universal Render Pipeline and when I tested the system in a </w:t>
+      </w:r>
+      <w:proofErr w:type="gramStart"/>
+      <w:r>
+        <w:t>brand new</w:t>
+      </w:r>
+      <w:proofErr w:type="gramEnd"/>
+      <w:r>
+        <w:t xml:space="preserve"> Unity project I got errors from the materials. The issues </w:t>
+      </w:r>
+      <w:proofErr w:type="gramStart"/>
+      <w:r>
+        <w:t>was</w:t>
+      </w:r>
+      <w:proofErr w:type="gramEnd"/>
+      <w:r>
+        <w:t xml:space="preserve"> that since I was using URP the materials were converted but since the new project was not using URP it broke the materials. This was an easy fix as I just converted the materials back to using the unity default render pipeline and left it for the user to decide if they want to convert them to URP.</w:t>
       </w:r>
     </w:p>
     <w:p>
@@ -1361,7 +1385,24 @@
         <w:t>methods of replay data storage</w:t>
       </w:r>
       <w:r>
-        <w:t xml:space="preserve">. </w:t>
+        <w:t>.</w:t>
+      </w:r>
+      <w:r>
+        <w:t xml:space="preserve"> The unoptimized method involves recording all the replay data every frame no matter what, while the optimized method involves check if there is a difference between the current frame and the previous frame and only then recoding the data. The optimized method always saves a </w:t>
+      </w:r>
+      <w:proofErr w:type="spellStart"/>
+      <w:r>
+        <w:t>bool</w:t>
+      </w:r>
+      <w:proofErr w:type="spellEnd"/>
+      <w:r>
+        <w:t xml:space="preserve"> to the memory stream telling the replay object if it needs to skip reading the data or not</w:t>
+      </w:r>
+      <w:r>
+        <w:t>, this will save on unnecessary usage of memory by not recording useless data.</w:t>
+      </w:r>
+      <w:r>
+        <w:br/>
       </w:r>
       <w:r>
         <w:t>I s</w:t>
@@ -1373,7 +1414,13 @@
         <w:t>,</w:t>
       </w:r>
       <w:r>
-        <w:t xml:space="preserve"> making sure that the game and task manager where the only applications running</w:t>
+        <w:t xml:space="preserve"> making sure that the game and task manager </w:t>
+      </w:r>
+      <w:r>
+        <w:t>are</w:t>
+      </w:r>
+      <w:r>
+        <w:t xml:space="preserve"> the only applications running</w:t>
       </w:r>
       <w:r>
         <w:t xml:space="preserve">, and let it run for 30 minutes and then </w:t>

</xml_diff>